<commit_message>
Update Potenciar - Metodología Scrum.docx
</commit_message>
<xml_diff>
--- a/Metodologia Scrum/Potenciar - Metodología Scrum.docx
+++ b/Metodologia Scrum/Potenciar - Metodología Scrum.docx
@@ -174,13 +174,7 @@
         <w:rPr>
           <w:rFonts w:cstheme="minorHAnsi"/>
         </w:rPr>
-        <w:t>prácticas y roles</w:t>
-      </w:r>
-      <w:r>
-        <w:rPr>
-          <w:rFonts w:cstheme="minorHAnsi"/>
-        </w:rPr>
-        <w:t>)</w:t>
+        <w:t>prácticas y roles)</w:t>
       </w:r>
       <w:r>
         <w:rPr>
@@ -282,8 +276,6 @@
         </w:rPr>
         <w:t xml:space="preserve"> </w:t>
       </w:r>
-      <w:bookmarkStart w:id="0" w:name="_GoBack"/>
-      <w:bookmarkEnd w:id="0"/>
     </w:p>
     <w:p>
       <w:pPr>
@@ -391,21 +383,54 @@
         <w:t>.</w:t>
       </w:r>
     </w:p>
+    <w:p/>
+    <w:p>
+      <w:r>
+        <w:lastRenderedPageBreak/>
+        <w:pict>
+          <v:shapetype id="_x0000_t75" coordsize="21600,21600" o:spt="75" o:preferrelative="t" path="m@4@5l@4@11@9@11@9@5xe" filled="f" stroked="f">
+            <v:stroke joinstyle="miter"/>
+            <v:formulas>
+              <v:f eqn="if lineDrawn pixelLineWidth 0"/>
+              <v:f eqn="sum @0 1 0"/>
+              <v:f eqn="sum 0 0 @1"/>
+              <v:f eqn="prod @2 1 2"/>
+              <v:f eqn="prod @3 21600 pixelWidth"/>
+              <v:f eqn="prod @3 21600 pixelHeight"/>
+              <v:f eqn="sum @0 0 1"/>
+              <v:f eqn="prod @6 1 2"/>
+              <v:f eqn="prod @7 21600 pixelWidth"/>
+              <v:f eqn="sum @8 21600 0"/>
+              <v:f eqn="prod @7 21600 pixelHeight"/>
+              <v:f eqn="sum @10 21600 0"/>
+            </v:formulas>
+            <v:path o:extrusionok="f" gradientshapeok="t" o:connecttype="rect"/>
+            <o:lock v:ext="edit" aspectratio="t"/>
+          </v:shapetype>
+          <v:shape id="_x0000_i1025" type="#_x0000_t75" style="width:415.5pt;height:231pt">
+            <v:imagedata r:id="rId6" o:title="Scrumm"/>
+          </v:shape>
+        </w:pict>
+      </w:r>
+    </w:p>
     <w:p>
       <w:pPr>
         <w:rPr>
           <w:b/>
+          <w:u w:val="single"/>
         </w:rPr>
       </w:pPr>
       <w:r>
         <w:rPr>
           <w:b/>
+          <w:u w:val="single"/>
         </w:rPr>
         <w:t>Roles</w:t>
       </w:r>
       <w:r>
         <w:rPr>
           <w:b/>
+          <w:u w:val="single"/>
         </w:rPr>
         <w:t xml:space="preserve"> y responsabilidades</w:t>
       </w:r>
@@ -455,7 +480,6 @@
         </w:numPr>
       </w:pPr>
       <w:r>
-        <w:lastRenderedPageBreak/>
         <w:t xml:space="preserve">Master </w:t>
       </w:r>
       <w:proofErr w:type="spellStart"/>
@@ -511,26 +535,22 @@
     <w:p/>
     <w:p>
       <w:r>
-        <w:t>Individuos e interacciones m</w:t>
-      </w:r>
-      <w:r>
-        <w:t>ás que procesos y herramientas.</w:t>
-      </w:r>
-    </w:p>
-    <w:p>
-      <w:r>
-        <w:t>Software que funciona má</w:t>
-      </w:r>
-      <w:r>
-        <w:t>s que documentación exhaustiva.</w:t>
-      </w:r>
-    </w:p>
-    <w:p>
-      <w:r>
-        <w:t>Colaboración con el cliente má</w:t>
-      </w:r>
-      <w:r>
-        <w:t>s que negociación de contratos.</w:t>
+        <w:t>Individuos e interacciones más que procesos y herramientas.</w:t>
+      </w:r>
+    </w:p>
+    <w:p>
+      <w:r>
+        <w:t>Software que funciona más que docu</w:t>
+      </w:r>
+      <w:bookmarkStart w:id="0" w:name="_GoBack"/>
+      <w:bookmarkEnd w:id="0"/>
+      <w:r>
+        <w:t>mentación exhaustiva.</w:t>
+      </w:r>
+    </w:p>
+    <w:p>
+      <w:r>
+        <w:t>Colaboración con el cliente más que negociación de contratos.</w:t>
       </w:r>
     </w:p>
     <w:p>

</xml_diff>